<commit_message>
JKU demo and final doc refinements
</commit_message>
<xml_diff>
--- a/JWT.docx
+++ b/JWT.docx
@@ -143,6 +143,8 @@
           <w:szCs w:val="26"/>
         </w:rPr>
       </w:pPr>
+      <w:bookmarkStart w:id="0" w:name="_GoBack"/>
+      <w:bookmarkEnd w:id="0"/>
     </w:p>
     <w:p>
       <w:pPr>
@@ -451,6 +453,13 @@
     </w:p>
     <w:sdt>
       <w:sdtPr>
+        <w:rPr>
+          <w:rFonts w:asciiTheme="minorHAnsi" w:eastAsiaTheme="minorHAnsi" w:hAnsiTheme="minorHAnsi" w:cstheme="minorBidi"/>
+          <w:color w:val="auto"/>
+          <w:sz w:val="22"/>
+          <w:szCs w:val="22"/>
+          <w:lang w:val="bg-BG"/>
+        </w:rPr>
         <w:id w:val="-901060960"/>
         <w:docPartObj>
           <w:docPartGallery w:val="Table of Contents"/>
@@ -459,14 +468,9 @@
       </w:sdtPr>
       <w:sdtEndPr>
         <w:rPr>
-          <w:rFonts w:asciiTheme="minorHAnsi" w:eastAsiaTheme="minorHAnsi" w:hAnsiTheme="minorHAnsi" w:cstheme="minorBidi"/>
           <w:b/>
           <w:bCs/>
           <w:noProof/>
-          <w:color w:val="auto"/>
-          <w:sz w:val="22"/>
-          <w:szCs w:val="22"/>
-          <w:lang w:val="bg-BG"/>
         </w:rPr>
       </w:sdtEndPr>
       <w:sdtContent>
@@ -972,7 +976,7 @@
                 <w:noProof/>
                 <w:webHidden/>
               </w:rPr>
-              <w:t>5</w:t>
+              <w:t>4</w:t>
             </w:r>
             <w:r>
               <w:rPr>
@@ -1050,7 +1054,7 @@
                 <w:noProof/>
                 <w:webHidden/>
               </w:rPr>
-              <w:t>6</w:t>
+              <w:t>5</w:t>
             </w:r>
             <w:r>
               <w:rPr>
@@ -1120,7 +1124,7 @@
                 <w:noProof/>
                 <w:webHidden/>
               </w:rPr>
-              <w:t>6</w:t>
+              <w:t>5</w:t>
             </w:r>
             <w:r>
               <w:rPr>
@@ -1345,7 +1349,7 @@
                 <w:noProof/>
                 <w:webHidden/>
               </w:rPr>
-              <w:t>7</w:t>
+              <w:t>6</w:t>
             </w:r>
             <w:r>
               <w:rPr>
@@ -1430,7 +1434,7 @@
                 <w:noProof/>
                 <w:webHidden/>
               </w:rPr>
-              <w:t>7</w:t>
+              <w:t>6</w:t>
             </w:r>
             <w:r>
               <w:rPr>
@@ -1508,7 +1512,7 @@
                 <w:noProof/>
                 <w:webHidden/>
               </w:rPr>
-              <w:t>10</w:t>
+              <w:t>9</w:t>
             </w:r>
             <w:r>
               <w:rPr>
@@ -1718,7 +1722,7 @@
                 <w:noProof/>
                 <w:webHidden/>
               </w:rPr>
-              <w:t>12</w:t>
+              <w:t>11</w:t>
             </w:r>
             <w:r>
               <w:rPr>
@@ -1759,12 +1763,12 @@
       <w:pPr>
         <w:pStyle w:val="Heading1"/>
       </w:pPr>
-      <w:bookmarkStart w:id="0" w:name="_Toc99814147"/>
+      <w:bookmarkStart w:id="1" w:name="_Toc99814147"/>
       <w:r>
         <w:lastRenderedPageBreak/>
         <w:t>Въведение</w:t>
       </w:r>
-      <w:bookmarkEnd w:id="0"/>
+      <w:bookmarkEnd w:id="1"/>
     </w:p>
     <w:p>
       <w:r>
@@ -1790,7 +1794,15 @@
         <w:t xml:space="preserve"> и управление на правата на потребителите. С негова помощ </w:t>
       </w:r>
       <w:r>
-        <w:t>се защитават данните в сървърите от това някой да ги достъпи с непълни или некоректни права.</w:t>
+        <w:t xml:space="preserve">се защитава това изпращаните данни до сървър да не са подправени и по този начин да се изпълни </w:t>
+      </w:r>
+      <w:proofErr w:type="spellStart"/>
+      <w:r>
+        <w:t>неудостоверена</w:t>
+      </w:r>
+      <w:proofErr w:type="spellEnd"/>
+      <w:r>
+        <w:t xml:space="preserve"> заявка или операция.</w:t>
       </w:r>
     </w:p>
     <w:p>
@@ -1801,7 +1813,7 @@
           <w:lang w:val="en-US"/>
         </w:rPr>
       </w:pPr>
-      <w:bookmarkStart w:id="1" w:name="_Toc99814148"/>
+      <w:bookmarkStart w:id="2" w:name="_Toc99814148"/>
       <w:r>
         <w:t>Начин на работа</w:t>
       </w:r>
@@ -1812,7 +1824,7 @@
         </w:rPr>
         <w:t>[1]</w:t>
       </w:r>
-      <w:bookmarkEnd w:id="1"/>
+      <w:bookmarkEnd w:id="2"/>
     </w:p>
     <w:p>
       <w:r>
@@ -1822,25 +1834,7 @@
         <w:t>JSON web token</w:t>
       </w:r>
       <w:r>
-        <w:t xml:space="preserve"> е отворен стандарт </w:t>
-      </w:r>
-      <w:r>
-        <w:rPr>
-          <w:lang w:val="en-US"/>
-        </w:rPr>
-        <w:t>[</w:t>
-      </w:r>
-      <w:r>
-        <w:rPr>
-          <w:lang w:val="en-US"/>
-        </w:rPr>
-        <w:t>https://tools.ietf.org/html/rfc7519</w:t>
-      </w:r>
-      <w:r>
-        <w:rPr>
-          <w:lang w:val="en-US"/>
-        </w:rPr>
-        <w:t>]</w:t>
+        <w:t xml:space="preserve"> е отворен стандарт</w:t>
       </w:r>
       <w:r>
         <w:t xml:space="preserve">, който дефинира компактен и самостоятелен начин да се прехвърлят данни в </w:t>
@@ -1920,11 +1914,11 @@
       <w:pPr>
         <w:pStyle w:val="Heading2"/>
       </w:pPr>
-      <w:bookmarkStart w:id="2" w:name="_Toc99814149"/>
+      <w:bookmarkStart w:id="3" w:name="_Toc99814149"/>
       <w:r>
         <w:t>Структура</w:t>
       </w:r>
-      <w:bookmarkEnd w:id="2"/>
+      <w:bookmarkEnd w:id="3"/>
     </w:p>
     <w:p>
       <w:r>
@@ -2027,15 +2021,21 @@
       <w:pPr>
         <w:pStyle w:val="Heading3"/>
       </w:pPr>
-      <w:bookmarkStart w:id="3" w:name="_Toc99814150"/>
+      <w:bookmarkStart w:id="4" w:name="_Toc99814150"/>
       <w:r>
         <w:t>Заглавна част:</w:t>
       </w:r>
-      <w:bookmarkEnd w:id="3"/>
-    </w:p>
-    <w:p>
-      <w:r>
-        <w:t xml:space="preserve">Заглавната част от своя страна се състои от две части. Те са типът на </w:t>
+      <w:bookmarkEnd w:id="4"/>
+    </w:p>
+    <w:p>
+      <w:r>
+        <w:t xml:space="preserve">Заглавната част от своя страна се състои от </w:t>
+      </w:r>
+      <w:r>
+        <w:t xml:space="preserve">поне </w:t>
+      </w:r>
+      <w:r>
+        <w:t xml:space="preserve">две части. Те са типът на </w:t>
       </w:r>
       <w:proofErr w:type="spellStart"/>
       <w:r>
@@ -2209,11 +2209,17 @@
       <w:pPr>
         <w:pStyle w:val="Heading3"/>
       </w:pPr>
-      <w:bookmarkStart w:id="4" w:name="_Toc99814151"/>
-      <w:r>
-        <w:t>Полезна информация:</w:t>
-      </w:r>
-      <w:bookmarkEnd w:id="4"/>
+      <w:bookmarkStart w:id="5" w:name="_Toc99814151"/>
+      <w:r>
+        <w:t>Полезна информация</w:t>
+      </w:r>
+      <w:r>
+        <w:t>, тяло или товар</w:t>
+      </w:r>
+      <w:r>
+        <w:t>:</w:t>
+      </w:r>
+      <w:bookmarkEnd w:id="5"/>
     </w:p>
     <w:p>
       <w:r>
@@ -2236,7 +2242,10 @@
     <w:p>
       <w:r>
         <w:lastRenderedPageBreak/>
-        <w:t>Публичните искове могат да се дефинират от използващите стандарта, но за да се избягват дублирания, трябва да се добавят и в списъка на ИАНА (</w:t>
+        <w:t xml:space="preserve">Публичните искове могат да се дефинират от използващите стандарта, но за да се избягват дублирания, трябва да се добавят и в списъка на ИАНА </w:t>
+      </w:r>
+      <w:r>
+        <w:t>-</w:t>
       </w:r>
       <w:hyperlink r:id="rId6" w:history="1">
         <w:r>
@@ -2247,7 +2256,7 @@
         </w:r>
       </w:hyperlink>
       <w:r>
-        <w:t xml:space="preserve">) или да се дефинират като част от </w:t>
+        <w:t xml:space="preserve"> или да се дефинират като част от </w:t>
       </w:r>
       <w:r>
         <w:rPr>
@@ -2368,7 +2377,10 @@
         </w:rPr>
       </w:pPr>
       <w:r>
-        <w:t xml:space="preserve">Отново както и миналата, част </w:t>
+        <w:t>Отново както и миналата</w:t>
+      </w:r>
+      <w:r>
+        <w:t xml:space="preserve"> част </w:t>
       </w:r>
       <w:r>
         <w:rPr>
@@ -2424,11 +2436,11 @@
       <w:pPr>
         <w:pStyle w:val="Heading3"/>
       </w:pPr>
-      <w:bookmarkStart w:id="5" w:name="_Toc99814152"/>
+      <w:bookmarkStart w:id="6" w:name="_Toc99814152"/>
       <w:r>
         <w:t>Подпис</w:t>
       </w:r>
-      <w:bookmarkEnd w:id="5"/>
+      <w:bookmarkEnd w:id="6"/>
     </w:p>
     <w:p>
       <w:pPr>
@@ -2446,7 +2458,25 @@
         <w:t xml:space="preserve">JWT </w:t>
       </w:r>
       <w:r>
-        <w:t xml:space="preserve">заявката са нужни кодираната заглавна част, кодираната полезна информация, алгоритъмът, който е зададен в заглавната част и тайна. С зададения алгоритъм, ще бъдат създаден подписа. Пример за подпис с алгоритъма </w:t>
+        <w:t>заявката са нужни кодираната заглавна част,</w:t>
+      </w:r>
+      <w:r>
+        <w:t xml:space="preserve"> кодираната полезна информация и </w:t>
+      </w:r>
+      <w:r>
+        <w:t>алгоритъмът, който е зададен в заглавната част и тайна. С</w:t>
+      </w:r>
+      <w:r>
+        <w:t>ъс зададения алгоритъм, ще бъде</w:t>
+      </w:r>
+      <w:r>
+        <w:t xml:space="preserve"> създаден подпис</w:t>
+      </w:r>
+      <w:r>
+        <w:t>ът</w:t>
+      </w:r>
+      <w:r>
+        <w:t xml:space="preserve">. Пример за подпис с алгоритъма </w:t>
       </w:r>
       <w:r>
         <w:rPr>
@@ -2502,26 +2532,7 @@
     </w:p>
     <w:p>
       <w:r>
-        <w:t xml:space="preserve">Подписът се използва, за да валидира, че съобщението е в оригиналното си състояние, в което е било изпратено от източника. Ако </w:t>
-      </w:r>
-      <w:proofErr w:type="spellStart"/>
-      <w:r>
-        <w:t>токенът</w:t>
-      </w:r>
-      <w:proofErr w:type="spellEnd"/>
-      <w:r>
-        <w:t xml:space="preserve"> е подписан с частен ключ то тогава ще се провери и това дали изпращача е правилния или</w:t>
-      </w:r>
-      <w:r>
-        <w:t xml:space="preserve"> има опит за </w:t>
-      </w:r>
-      <w:proofErr w:type="spellStart"/>
-      <w:r>
-        <w:t>имперсонация</w:t>
-      </w:r>
-      <w:proofErr w:type="spellEnd"/>
-      <w:r>
-        <w:t xml:space="preserve">. </w:t>
+        <w:t xml:space="preserve">Подписът се използва, за да валидира, че съобщението е в оригиналното си състояние, в което е било изпратено от източника. </w:t>
       </w:r>
     </w:p>
     <w:p>
@@ -2549,8 +2560,13 @@
     <w:p>
       <w:pPr>
         <w:keepNext/>
-      </w:pPr>
-      <w:r>
+        <w:jc w:val="center"/>
+      </w:pPr>
+      <w:r>
+        <w:rPr>
+          <w:noProof/>
+          <w:lang w:eastAsia="bg-BG"/>
+        </w:rPr>
         <w:drawing>
           <wp:inline distT="0" distB="0" distL="0" distR="0" wp14:anchorId="2EB54EA5" wp14:editId="55884A0D">
             <wp:extent cx="5760720" cy="3038475"/>
@@ -2598,68 +2614,82 @@
     <w:p>
       <w:pPr>
         <w:pStyle w:val="Caption"/>
+        <w:rPr>
+          <w:lang w:val="en-US"/>
+        </w:rPr>
       </w:pPr>
       <w:r>
         <w:t xml:space="preserve">Фигура </w:t>
       </w:r>
-      <w:r>
-        <w:fldChar w:fldCharType="begin"/>
-      </w:r>
-      <w:r>
-        <w:instrText xml:space="preserve"> SEQ Фигура \* ARABIC </w:instrText>
-      </w:r>
-      <w:r>
-        <w:fldChar w:fldCharType="separate"/>
-      </w:r>
-      <w:r>
-        <w:rPr>
-          <w:noProof/>
-        </w:rPr>
-        <w:t>1</w:t>
-      </w:r>
-      <w:r>
-        <w:fldChar w:fldCharType="end"/>
+      <w:fldSimple w:instr=" SEQ Фигура \* ARABIC ">
+        <w:r>
+          <w:rPr>
+            <w:noProof/>
+          </w:rPr>
+          <w:t>1</w:t>
+        </w:r>
+      </w:fldSimple>
+      <w:r>
+        <w:t xml:space="preserve"> кодиран и декодиран </w:t>
+      </w:r>
+      <w:r>
+        <w:rPr>
+          <w:lang w:val="en-US"/>
+        </w:rPr>
+        <w:t>JSON Web Token</w:t>
       </w:r>
     </w:p>
     <w:p>
       <w:pPr>
         <w:pStyle w:val="Heading2"/>
       </w:pPr>
-      <w:bookmarkStart w:id="6" w:name="_Toc99814153"/>
+      <w:bookmarkStart w:id="7" w:name="_Toc99814153"/>
+      <w:r>
+        <w:t>Алгоритъм на използване</w:t>
+      </w:r>
+      <w:bookmarkEnd w:id="7"/>
+    </w:p>
+    <w:p>
+      <w:r>
+        <w:t>Както при всяк</w:t>
+      </w:r>
+      <w:r>
+        <w:t xml:space="preserve">а </w:t>
+      </w:r>
+      <w:proofErr w:type="spellStart"/>
+      <w:r>
+        <w:t>автентикация</w:t>
+      </w:r>
+      <w:proofErr w:type="spellEnd"/>
+      <w:r>
+        <w:t>, потребителя</w:t>
+      </w:r>
+      <w:r>
+        <w:t>т</w:t>
+      </w:r>
+      <w:r>
+        <w:t xml:space="preserve"> успешно се вписва при въведени правилни </w:t>
+      </w:r>
+      <w:proofErr w:type="spellStart"/>
+      <w:r>
+        <w:t>креденшъли</w:t>
+      </w:r>
+      <w:proofErr w:type="spellEnd"/>
+      <w:r>
+        <w:t xml:space="preserve">. В този случай за правилно въведените от потребителя данни се връща </w:t>
+      </w:r>
+      <w:r>
+        <w:rPr>
+          <w:lang w:val="en-US"/>
+        </w:rPr>
+        <w:t>JSON Web token</w:t>
+      </w:r>
+      <w:r>
+        <w:t xml:space="preserve">, който да бъде </w:t>
+      </w:r>
       <w:r>
         <w:lastRenderedPageBreak/>
-        <w:t>Алгоритъм на използване</w:t>
-      </w:r>
-      <w:bookmarkEnd w:id="6"/>
-    </w:p>
-    <w:p>
-      <w:r>
-        <w:t xml:space="preserve">Както при всяко </w:t>
-      </w:r>
-      <w:proofErr w:type="spellStart"/>
-      <w:r>
-        <w:t>автентикацияя</w:t>
-      </w:r>
-      <w:proofErr w:type="spellEnd"/>
-      <w:r>
-        <w:t xml:space="preserve">, потребителя успешно се вписва при въведени правилни </w:t>
-      </w:r>
-      <w:proofErr w:type="spellStart"/>
-      <w:r>
-        <w:t>креденшъли</w:t>
-      </w:r>
-      <w:proofErr w:type="spellEnd"/>
-      <w:r>
-        <w:t xml:space="preserve">. В този случай за правилно въведените от потребителя данни се връща </w:t>
-      </w:r>
-      <w:r>
-        <w:rPr>
-          <w:lang w:val="en-US"/>
-        </w:rPr>
-        <w:t>JSON Web token</w:t>
-      </w:r>
-      <w:r>
-        <w:t xml:space="preserve">, който да бъде използван за по-нататъшна </w:t>
+        <w:t xml:space="preserve">използван за по-нататъшна </w:t>
       </w:r>
       <w:proofErr w:type="spellStart"/>
       <w:r>
@@ -2683,7 +2713,19 @@
       </w:r>
       <w:proofErr w:type="spellEnd"/>
       <w:r>
-        <w:t xml:space="preserve"> затова трябва да не се пази по-дълго от необходимото и да се пази на сигурно място, а не например в бисквитките на браузъра. </w:t>
+        <w:t xml:space="preserve"> затова трябва да не се пази </w:t>
+      </w:r>
+      <w:r>
+        <w:t xml:space="preserve">не </w:t>
+      </w:r>
+      <w:r>
+        <w:t xml:space="preserve">по-дълго от необходимото и да се </w:t>
+      </w:r>
+      <w:r>
+        <w:t>съхранява</w:t>
+      </w:r>
+      <w:r>
+        <w:t xml:space="preserve"> на сигурно място, а не например в бисквитките на браузъра. </w:t>
       </w:r>
     </w:p>
     <w:p>
@@ -2757,23 +2799,18 @@
       </w:r>
       <w:proofErr w:type="spellEnd"/>
       <w:r>
-        <w:t xml:space="preserve"> съхранен в заглавната част на заявката и ако </w:t>
-      </w:r>
-      <w:proofErr w:type="spellStart"/>
-      <w:r>
-        <w:t>токъна</w:t>
-      </w:r>
-      <w:proofErr w:type="spellEnd"/>
-      <w:r>
-        <w:t xml:space="preserve"> съществува и </w:t>
-      </w:r>
-      <w:proofErr w:type="spellStart"/>
-      <w:r>
-        <w:t>токъна</w:t>
-      </w:r>
-      <w:proofErr w:type="spellEnd"/>
-      <w:r>
-        <w:t xml:space="preserve"> има нужните права за достъп сървърът ще обработи заявката.</w:t>
+        <w:t xml:space="preserve"> съхранен в заглавна</w:t>
+      </w:r>
+      <w:r>
+        <w:t xml:space="preserve">та част на заявката и ако </w:t>
+      </w:r>
+      <w:proofErr w:type="spellStart"/>
+      <w:r>
+        <w:t>токънът</w:t>
+      </w:r>
+      <w:proofErr w:type="spellEnd"/>
+      <w:r>
+        <w:t xml:space="preserve"> съществува и има нужните права за достъп сървърът ще обработи заявката.</w:t>
       </w:r>
     </w:p>
     <w:p>
@@ -2879,6 +2916,7 @@
       <w:pPr>
         <w:keepNext/>
         <w:ind w:left="360"/>
+        <w:jc w:val="center"/>
       </w:pPr>
       <w:r>
         <w:rPr>
@@ -2942,192 +2980,205 @@
       <w:r>
         <w:t xml:space="preserve">Фигура </w:t>
       </w:r>
-      <w:r>
-        <w:fldChar w:fldCharType="begin"/>
-      </w:r>
-      <w:r>
-        <w:instrText xml:space="preserve"> SEQ Фигура \* ARABIC </w:instrText>
-      </w:r>
-      <w:r>
-        <w:fldChar w:fldCharType="separate"/>
-      </w:r>
-      <w:r>
-        <w:rPr>
-          <w:noProof/>
-        </w:rPr>
-        <w:t>2</w:t>
-      </w:r>
-      <w:r>
-        <w:fldChar w:fldCharType="end"/>
-      </w:r>
+      <w:fldSimple w:instr=" SEQ Фигура \* ARABIC ">
+        <w:r>
+          <w:rPr>
+            <w:noProof/>
+          </w:rPr>
+          <w:t>2</w:t>
+        </w:r>
+      </w:fldSimple>
+      <w:r>
+        <w:t xml:space="preserve"> начин на работа при </w:t>
+      </w:r>
+      <w:r>
+        <w:rPr>
+          <w:lang w:val="en-US"/>
+        </w:rPr>
+        <w:t xml:space="preserve">JWT </w:t>
+      </w:r>
+      <w:proofErr w:type="spellStart"/>
+      <w:r>
+        <w:t>автентикация</w:t>
+      </w:r>
+      <w:proofErr w:type="spellEnd"/>
     </w:p>
     <w:p>
       <w:pPr>
         <w:pStyle w:val="Heading1"/>
       </w:pPr>
-      <w:bookmarkStart w:id="7" w:name="_Toc99814154"/>
-      <w:r>
-        <w:rPr>
-          <w:lang w:val="en-US"/>
-        </w:rPr>
+      <w:bookmarkStart w:id="8" w:name="_Toc99814154"/>
+      <w:r>
+        <w:rPr>
+          <w:lang w:val="en-US"/>
+        </w:rPr>
+        <w:t xml:space="preserve">JSON Web token </w:t>
+      </w:r>
+      <w:r>
+        <w:t>уязвимости и атаки</w:t>
+      </w:r>
+      <w:bookmarkEnd w:id="8"/>
+    </w:p>
+    <w:p>
+      <w:pPr>
+        <w:pStyle w:val="Heading2"/>
+      </w:pPr>
+      <w:bookmarkStart w:id="9" w:name="_Toc99814155"/>
+      <w:r>
+        <w:t>Уязвимости</w:t>
+      </w:r>
+      <w:r>
+        <w:rPr>
+          <w:vertAlign w:val="superscript"/>
+          <w:lang w:val="en-US"/>
+        </w:rPr>
+        <w:t>[3]</w:t>
+      </w:r>
+      <w:bookmarkEnd w:id="9"/>
+    </w:p>
+    <w:p>
+      <w:r>
+        <w:t xml:space="preserve">Както бе разгледано в начина на работа на </w:t>
+      </w:r>
+      <w:r>
+        <w:rPr>
+          <w:lang w:val="en-US"/>
+        </w:rPr>
+        <w:t>JSON Web token</w:t>
+      </w:r>
+      <w:r>
+        <w:t>-</w:t>
+      </w:r>
+      <w:proofErr w:type="spellStart"/>
+      <w:r>
+        <w:t>ите</w:t>
+      </w:r>
+      <w:proofErr w:type="spellEnd"/>
+      <w:r>
+        <w:t xml:space="preserve">, те са разработени, така че да бъдат гъвкави и разширяеми, което дава голяма свобода на разработчиците. Тази свобода крие и своите опасности с много възможности за грешки при имплементацията и експлоатацията. Най-често срещаните такива са неправилно валидиране на </w:t>
+      </w:r>
+      <w:proofErr w:type="spellStart"/>
+      <w:r>
+        <w:t>токена</w:t>
+      </w:r>
+      <w:proofErr w:type="spellEnd"/>
+      <w:r>
+        <w:t xml:space="preserve"> или като цяло изпускане на валидацията. Друга често срещана грешка е позволяването на алгоритъм от тип </w:t>
+      </w:r>
+      <w:r>
+        <w:rPr>
+          <w:lang w:val="en-US"/>
+        </w:rPr>
+        <w:t>None</w:t>
+      </w:r>
+      <w:r>
+        <w:t xml:space="preserve">, често пъти се бъркат алгоритмите, </w:t>
+      </w:r>
+      <w:r>
         <w:lastRenderedPageBreak/>
-        <w:t xml:space="preserve">JSON Web token </w:t>
-      </w:r>
-      <w:r>
-        <w:t>уязвимости и атаки</w:t>
-      </w:r>
-      <w:bookmarkEnd w:id="7"/>
-    </w:p>
-    <w:p>
-      <w:pPr>
-        <w:pStyle w:val="Heading2"/>
-      </w:pPr>
-      <w:bookmarkStart w:id="8" w:name="_Toc99814155"/>
-      <w:r>
-        <w:t>Уязвимости</w:t>
-      </w:r>
-      <w:r>
-        <w:rPr>
-          <w:vertAlign w:val="superscript"/>
-          <w:lang w:val="en-US"/>
-        </w:rPr>
-        <w:t>[3]</w:t>
-      </w:r>
-      <w:bookmarkEnd w:id="8"/>
-    </w:p>
-    <w:p>
-      <w:r>
-        <w:t xml:space="preserve">Както бе разгледано в начина на работа на </w:t>
-      </w:r>
-      <w:r>
-        <w:rPr>
-          <w:lang w:val="en-US"/>
-        </w:rPr>
-        <w:t>JSON Web token</w:t>
-      </w:r>
-      <w:r>
-        <w:t>-</w:t>
-      </w:r>
-      <w:proofErr w:type="spellStart"/>
+        <w:t>които се използват за криптиране. Последната</w:t>
+      </w:r>
+      <w:r>
+        <w:t>,</w:t>
+      </w:r>
+      <w:r>
+        <w:t xml:space="preserve"> тривиална грешка е използването на лесна тайна, с която да се подписват </w:t>
+      </w:r>
+      <w:proofErr w:type="spellStart"/>
+      <w:r>
+        <w:t>токън</w:t>
+      </w:r>
       <w:r>
         <w:t>ите</w:t>
       </w:r>
       <w:proofErr w:type="spellEnd"/>
       <w:r>
-        <w:t xml:space="preserve">, те са разработени, така че да бъдат гъвкави и разширяеми, което дава голяма свобода на разработчиците. Тази свобода крие и своите опасности с много възможности за грешки при имплементацията и експлоатацията. Най-често срещаните такива са неправилно валидиране на </w:t>
-      </w:r>
-      <w:proofErr w:type="spellStart"/>
-      <w:r>
-        <w:t>токена</w:t>
-      </w:r>
-      <w:proofErr w:type="spellEnd"/>
-      <w:r>
-        <w:t xml:space="preserve"> или като цяло изпускане на валидацията. Друга често срещана грешка е позволяването на алгоритъм от тип </w:t>
-      </w:r>
-      <w:r>
-        <w:rPr>
-          <w:lang w:val="en-US"/>
-        </w:rPr>
-        <w:t>None</w:t>
-      </w:r>
-      <w:r>
-        <w:t xml:space="preserve">, често пъти се бъркат алгоритмите, които се използват за криптиране. Последната доста тривиална грешка е използването на лесна тайна, с която да се подписват </w:t>
+        <w:t>. Всяка една от тези уязвимости ще бъде разгледана по-детайлно.</w:t>
+      </w:r>
+    </w:p>
+    <w:p>
+      <w:pPr>
+        <w:pStyle w:val="Heading3"/>
+      </w:pPr>
+      <w:bookmarkStart w:id="10" w:name="_Toc99814156"/>
+      <w:r>
+        <w:t>Грешка при валидацията на подписа</w:t>
+      </w:r>
+      <w:bookmarkEnd w:id="10"/>
+    </w:p>
+    <w:p>
+      <w:r>
+        <w:t xml:space="preserve">Този вид грешки е един от най-рядко срещаните, защото бързо и лесно се забелязва и отстранява. В много случаи програмистите използват </w:t>
+      </w:r>
+      <w:r>
+        <w:t xml:space="preserve">готови библиотеки за логиката обвързана с трансформирането на данните в </w:t>
       </w:r>
       <w:proofErr w:type="spellStart"/>
       <w:r>
         <w:t>токън</w:t>
       </w:r>
-      <w:r>
-        <w:t>ите</w:t>
-      </w:r>
-      <w:proofErr w:type="spellEnd"/>
-      <w:r>
-        <w:t>. Всяка една от тези уязвимости ще бъде разгледана по-детайлно.</w:t>
+      <w:proofErr w:type="spellEnd"/>
+      <w:r>
+        <w:t xml:space="preserve">, съответно при получаване на </w:t>
+      </w:r>
+      <w:proofErr w:type="spellStart"/>
+      <w:r>
+        <w:t>токън</w:t>
+      </w:r>
+      <w:proofErr w:type="spellEnd"/>
+      <w:r>
+        <w:t xml:space="preserve"> се използват методи от вида на </w:t>
+      </w:r>
+      <w:r>
+        <w:rPr>
+          <w:lang w:val="en-US"/>
+        </w:rPr>
+        <w:t xml:space="preserve">decode() </w:t>
+      </w:r>
+      <w:r>
+        <w:t xml:space="preserve">и </w:t>
+      </w:r>
+      <w:r>
+        <w:rPr>
+          <w:lang w:val="en-US"/>
+        </w:rPr>
+        <w:t>verify()</w:t>
+      </w:r>
+      <w:r>
+        <w:t xml:space="preserve">. Много библиотеки викат </w:t>
+      </w:r>
+      <w:r>
+        <w:rPr>
+          <w:lang w:val="en-US"/>
+        </w:rPr>
+        <w:t xml:space="preserve">verify() </w:t>
+      </w:r>
+      <w:r>
+        <w:t xml:space="preserve"> с извикването на </w:t>
+      </w:r>
+      <w:r>
+        <w:rPr>
+          <w:lang w:val="en-US"/>
+        </w:rPr>
+        <w:t>decode()</w:t>
+      </w:r>
+      <w:r>
+        <w:t xml:space="preserve">, но в някои случаи това не е вярно и програмистът забравя да верифицира </w:t>
+      </w:r>
+      <w:proofErr w:type="spellStart"/>
+      <w:r>
+        <w:t>токъна</w:t>
+      </w:r>
+      <w:proofErr w:type="spellEnd"/>
+      <w:r>
+        <w:t xml:space="preserve"> и по този начин може и с произволен подпис да се сдобие с достъп до машината.</w:t>
       </w:r>
     </w:p>
     <w:p>
       <w:pPr>
         <w:pStyle w:val="Heading3"/>
       </w:pPr>
-      <w:bookmarkStart w:id="9" w:name="_Toc99814156"/>
-      <w:r>
-        <w:t>Грешка при валидацията на подписа</w:t>
-      </w:r>
-      <w:bookmarkEnd w:id="9"/>
-    </w:p>
-    <w:p>
-      <w:r>
-        <w:t xml:space="preserve">Този вид грешки е един от най-рядко срещаните, защото бързо и лесно се забелязва и отстранява. В много случаи програмистите използват </w:t>
-      </w:r>
-      <w:r>
-        <w:t xml:space="preserve">готови библиотеки за логиката обвързана с трансформирането на данните в </w:t>
-      </w:r>
-      <w:proofErr w:type="spellStart"/>
-      <w:r>
-        <w:t>токън</w:t>
-      </w:r>
-      <w:proofErr w:type="spellEnd"/>
-      <w:r>
-        <w:t xml:space="preserve">, съответно при получаване на </w:t>
-      </w:r>
-      <w:proofErr w:type="spellStart"/>
-      <w:r>
-        <w:t>токън</w:t>
-      </w:r>
-      <w:proofErr w:type="spellEnd"/>
-      <w:r>
-        <w:t xml:space="preserve"> се използват методи от вида на </w:t>
-      </w:r>
-      <w:r>
-        <w:rPr>
-          <w:lang w:val="en-US"/>
-        </w:rPr>
-        <w:t xml:space="preserve">decode() </w:t>
-      </w:r>
-      <w:r>
-        <w:t xml:space="preserve">и </w:t>
-      </w:r>
-      <w:r>
-        <w:rPr>
-          <w:lang w:val="en-US"/>
-        </w:rPr>
-        <w:t>verify()</w:t>
-      </w:r>
-      <w:r>
-        <w:t xml:space="preserve">. Много библиотеки викат </w:t>
-      </w:r>
-      <w:r>
-        <w:rPr>
-          <w:lang w:val="en-US"/>
-        </w:rPr>
-        <w:t xml:space="preserve">verify() </w:t>
-      </w:r>
-      <w:r>
-        <w:t xml:space="preserve"> с извикването на </w:t>
-      </w:r>
-      <w:r>
-        <w:rPr>
-          <w:lang w:val="en-US"/>
-        </w:rPr>
-        <w:t>decode()</w:t>
-      </w:r>
-      <w:r>
-        <w:t xml:space="preserve">, но в някои случаи това не е вярно и програмистът забравя да верифицира </w:t>
-      </w:r>
-      <w:proofErr w:type="spellStart"/>
-      <w:r>
-        <w:t>токъна</w:t>
-      </w:r>
-      <w:proofErr w:type="spellEnd"/>
-      <w:r>
-        <w:t xml:space="preserve"> и по този начин може и с произволен подпис да се сдобие с достъп до машината.</w:t>
-      </w:r>
-    </w:p>
-    <w:p>
-      <w:pPr>
-        <w:pStyle w:val="Heading3"/>
-      </w:pPr>
-      <w:bookmarkStart w:id="10" w:name="_Toc99814157"/>
+      <w:bookmarkStart w:id="11" w:name="_Toc99814157"/>
       <w:r>
         <w:t xml:space="preserve">Позволен алгоритъм </w:t>
       </w:r>
@@ -3140,7 +3191,7 @@
       <w:r>
         <w:t>без алгоритъм)</w:t>
       </w:r>
-      <w:bookmarkEnd w:id="10"/>
+      <w:bookmarkEnd w:id="11"/>
     </w:p>
     <w:p>
       <w:r>
@@ -3198,21 +3249,7 @@
     </w:p>
     <w:p>
       <w:r>
-        <w:t>{"typ":"JWT","alg":"HS256"}{"name":"user12","is_admin":false,"exp":1648902413}db;</w:t>
-      </w:r>
-      <w:r>
-        <w:t>U</w:t>
-      </w:r>
-      <w:r>
-        <w:t/>
-      </w:r>
-      <w:proofErr w:type="spellStart"/>
-      <w:r>
-        <w:t>oQ_zi</w:t>
-      </w:r>
-      <w:proofErr w:type="spellEnd"/>
-      <w:r>
-        <w:t>o5F-o</w:t>
+        <w:t>{"typ":"JWT","alg":"HS256"}{"name":"user12","is_admin":false,"exp":1648902413}db;UoQ_zio5F-o</w:t>
       </w:r>
     </w:p>
     <w:p>
@@ -4204,53 +4241,214 @@
         </w:rPr>
       </w:pPr>
       <w:r>
-        <w:t xml:space="preserve">За да се избягват тези уязвимости винаги трябва да се проверява дали са спазени всички препоръки от стандарта и да се проверява както ръчно така и с автоматизирани тестове дали се спазват. Препоръките </w:t>
+        <w:t xml:space="preserve">За да се избягват тези уязвимости винаги трябва да се проверява дали са спазени всички препоръки от стандарта и да се проверява както ръчно така и с автоматизирани тестове дали се спазват. Препоръките за това как да се използва стандартът може да се видят в официалната статия за стандарта – </w:t>
+      </w:r>
+      <w:r>
+        <w:rPr>
+          <w:lang w:val="en-US"/>
+        </w:rPr>
+        <w:t>https://datatracker.ietf.org/doc/html/rfc7519#section-12</w:t>
+      </w:r>
+      <w:r>
+        <w:rPr>
+          <w:lang w:val="en-US"/>
+        </w:rPr>
+        <w:t>.</w:t>
+      </w:r>
+    </w:p>
+    <w:p>
+      <w:pPr>
+        <w:pStyle w:val="Heading2"/>
+        <w:rPr>
+          <w:vertAlign w:val="superscript"/>
+          <w:lang w:val="en-US"/>
+        </w:rPr>
+      </w:pPr>
+      <w:bookmarkStart w:id="12" w:name="_Toc99814158"/>
+      <w:r>
+        <w:t>Атаки</w:t>
+      </w:r>
+      <w:r>
+        <w:rPr>
+          <w:vertAlign w:val="superscript"/>
+          <w:lang w:val="en-US"/>
+        </w:rPr>
+        <w:t>[3][4][5]</w:t>
+      </w:r>
+      <w:bookmarkEnd w:id="12"/>
+    </w:p>
+    <w:p>
+      <w:pPr>
+        <w:pStyle w:val="Heading3"/>
+      </w:pPr>
+      <w:bookmarkStart w:id="13" w:name="_Toc99814159"/>
+      <w:r>
+        <w:t xml:space="preserve">Инжекция чрез </w:t>
+      </w:r>
+      <w:r>
+        <w:rPr>
+          <w:lang w:val="en-US"/>
+        </w:rPr>
+        <w:t xml:space="preserve">kid </w:t>
+      </w:r>
+      <w:r>
+        <w:t>параметъра</w:t>
+      </w:r>
+      <w:bookmarkEnd w:id="13"/>
+    </w:p>
+    <w:p>
+      <w:r>
+        <w:t xml:space="preserve">В много случаи </w:t>
+      </w:r>
+      <w:r>
+        <w:rPr>
+          <w:lang w:val="en-US"/>
+        </w:rPr>
+        <w:t xml:space="preserve">kid </w:t>
+      </w:r>
+      <w:r>
+        <w:t>(</w:t>
+      </w:r>
+      <w:r>
+        <w:rPr>
+          <w:lang w:val="en-US"/>
+        </w:rPr>
+        <w:t>Key Id</w:t>
+      </w:r>
+      <w:r>
+        <w:t xml:space="preserve">) параметъра се използва, за да се вземе тайната, с която е направен подписа. Това най-често се случва като ключа се взима от база или от файл на файловата система. Тъй като ключа се използва за достъп до данни той е потенциално слабо място за системата, ако тя не е подсигурила </w:t>
       </w:r>
       <w:r>
         <w:lastRenderedPageBreak/>
-        <w:t xml:space="preserve">за това как да се използва стандартът може да се видят в официалната статия за стандарта – </w:t>
-      </w:r>
-      <w:r>
-        <w:rPr>
-          <w:lang w:val="en-US"/>
-        </w:rPr>
-        <w:t>https://datatracker.ietf.org/doc/html/rfc7519#section-12</w:t>
-      </w:r>
-      <w:r>
-        <w:rPr>
-          <w:lang w:val="en-US"/>
-        </w:rPr>
-        <w:t>.</w:t>
-      </w:r>
-    </w:p>
-    <w:p>
-      <w:pPr>
-        <w:pStyle w:val="Heading2"/>
-        <w:rPr>
-          <w:vertAlign w:val="superscript"/>
-          <w:lang w:val="en-US"/>
-        </w:rPr>
-      </w:pPr>
-      <w:bookmarkStart w:id="11" w:name="_Toc99814158"/>
-      <w:r>
-        <w:t>Атаки</w:t>
-      </w:r>
-      <w:r>
-        <w:rPr>
-          <w:vertAlign w:val="superscript"/>
-          <w:lang w:val="en-US"/>
-        </w:rPr>
-        <w:t>[3][4][5]</w:t>
-      </w:r>
-      <w:bookmarkEnd w:id="11"/>
-    </w:p>
-    <w:p>
-      <w:pPr>
-        <w:pStyle w:val="Heading3"/>
-      </w:pPr>
-      <w:bookmarkStart w:id="12" w:name="_Toc99814159"/>
-      <w:r>
-        <w:t xml:space="preserve">Инжекция чрез </w:t>
+        <w:t>проверка за специални символи, коментари и т.н. в него.</w:t>
+      </w:r>
+      <w:r>
+        <w:t xml:space="preserve"> Този вид атака се цели в това да замени тайната, която се използва при декриптиране с тайна, която е използва за криптиране на нов </w:t>
+      </w:r>
+      <w:proofErr w:type="spellStart"/>
+      <w:r>
+        <w:t>токен</w:t>
+      </w:r>
+      <w:proofErr w:type="spellEnd"/>
+      <w:r>
+        <w:t>, който има нужните права за достъп до ресурс с ограничен достъп.</w:t>
+      </w:r>
+    </w:p>
+    <w:p>
+      <w:r>
+        <w:t xml:space="preserve">Тези атаки винаги започват с декодиране на </w:t>
+      </w:r>
+      <w:proofErr w:type="spellStart"/>
+      <w:r>
+        <w:t>токена</w:t>
+      </w:r>
+      <w:proofErr w:type="spellEnd"/>
+      <w:r>
+        <w:t xml:space="preserve"> и проверка дали в него има </w:t>
+      </w:r>
+      <w:r>
+        <w:rPr>
+          <w:lang w:val="en-US"/>
+        </w:rPr>
+        <w:t xml:space="preserve">kid. </w:t>
+      </w:r>
+      <w:r>
+        <w:t xml:space="preserve">Ако това е вярно, то от </w:t>
+      </w:r>
+      <w:r>
+        <w:t>стойността</w:t>
+      </w:r>
+      <w:r>
+        <w:t xml:space="preserve"> на ключа се опитва да се подразбере за какво се използва: ако е число или </w:t>
+      </w:r>
+      <w:r>
+        <w:rPr>
+          <w:lang w:val="en-US"/>
+        </w:rPr>
+        <w:t>GUID</w:t>
+      </w:r>
+      <w:r>
+        <w:t xml:space="preserve"> вероятно идентификатор в базата, който дава тайната за подписа, ако е някакъв вид път е възможно тайната да се съхранява във файл на системата.</w:t>
+      </w:r>
+    </w:p>
+    <w:p>
+      <w:r>
+        <w:t xml:space="preserve">Пример за заглавна част на </w:t>
+      </w:r>
+      <w:proofErr w:type="spellStart"/>
+      <w:r>
+        <w:t>токъна</w:t>
+      </w:r>
+      <w:proofErr w:type="spellEnd"/>
+      <w:r>
+        <w:t xml:space="preserve">, която би подсказала за вземане на тайната от файл:  </w:t>
+      </w:r>
+    </w:p>
+    <w:p>
+      <w:r>
+        <w:t>{</w:t>
+      </w:r>
+    </w:p>
+    <w:p>
+      <w:r>
+        <w:t xml:space="preserve">  "</w:t>
+      </w:r>
+      <w:proofErr w:type="spellStart"/>
+      <w:r>
+        <w:t>alg</w:t>
+      </w:r>
+      <w:proofErr w:type="spellEnd"/>
+      <w:r>
+        <w:t>": "HS256",</w:t>
+      </w:r>
+    </w:p>
+    <w:p>
+      <w:r>
+        <w:t xml:space="preserve">  "</w:t>
+      </w:r>
+      <w:proofErr w:type="spellStart"/>
+      <w:r>
+        <w:t>typ</w:t>
+      </w:r>
+      <w:proofErr w:type="spellEnd"/>
+      <w:r>
+        <w:t>": "JWT",</w:t>
+      </w:r>
+    </w:p>
+    <w:p>
+      <w:r>
+        <w:t xml:space="preserve">  "</w:t>
+      </w:r>
+      <w:proofErr w:type="spellStart"/>
+      <w:r>
+        <w:t>kid</w:t>
+      </w:r>
+      <w:proofErr w:type="spellEnd"/>
+      <w:r>
+        <w:t>": ./</w:t>
+      </w:r>
+      <w:proofErr w:type="spellStart"/>
+      <w:proofErr w:type="gramStart"/>
+      <w:r>
+        <w:rPr>
+          <w:lang w:val="en-US"/>
+        </w:rPr>
+        <w:t>secretKey</w:t>
+      </w:r>
+      <w:proofErr w:type="spellEnd"/>
+      <w:r>
+        <w:t xml:space="preserve"> "</w:t>
+      </w:r>
+      <w:proofErr w:type="gramEnd"/>
+    </w:p>
+    <w:p>
+      <w:r>
+        <w:t>}.</w:t>
+      </w:r>
+    </w:p>
+    <w:p>
+      <w:r>
+        <w:t xml:space="preserve">Знаейки това, то много лесно е възможно да се пробва изпълнението на код в терминала като </w:t>
       </w:r>
       <w:r>
         <w:rPr>
@@ -4259,167 +4457,6 @@
         <w:t xml:space="preserve">kid </w:t>
       </w:r>
       <w:r>
-        <w:t>параметъра</w:t>
-      </w:r>
-      <w:bookmarkEnd w:id="12"/>
-    </w:p>
-    <w:p>
-      <w:r>
-        <w:t xml:space="preserve">В много случаи </w:t>
-      </w:r>
-      <w:r>
-        <w:rPr>
-          <w:lang w:val="en-US"/>
-        </w:rPr>
-        <w:t xml:space="preserve">kid </w:t>
-      </w:r>
-      <w:r>
-        <w:t>(</w:t>
-      </w:r>
-      <w:r>
-        <w:rPr>
-          <w:lang w:val="en-US"/>
-        </w:rPr>
-        <w:t>Key Id</w:t>
-      </w:r>
-      <w:r>
-        <w:t>) параметъра се използва, за да се вземе тайната, с която е направен подписа. Това най-често се случва като ключа се взима от база или от файл на файловата система. Тъй като ключа се използва за достъп до данни той е потенциално слабо място за системата, ако тя не е подсигурила проверка за специални символи, коментари и т.н. в него.</w:t>
-      </w:r>
-      <w:r>
-        <w:t xml:space="preserve"> Този вид атака се цели в това да замени тайната, която се използва при декриптиране с тайна, която е използва за криптиране на нов </w:t>
-      </w:r>
-      <w:proofErr w:type="spellStart"/>
-      <w:r>
-        <w:t>токен</w:t>
-      </w:r>
-      <w:proofErr w:type="spellEnd"/>
-      <w:r>
-        <w:t>, който има нужните права за достъп до ресурс с ограничен достъп.</w:t>
-      </w:r>
-    </w:p>
-    <w:p>
-      <w:r>
-        <w:t xml:space="preserve">Тези атаки винаги започват с декодиране на </w:t>
-      </w:r>
-      <w:proofErr w:type="spellStart"/>
-      <w:r>
-        <w:t>токена</w:t>
-      </w:r>
-      <w:proofErr w:type="spellEnd"/>
-      <w:r>
-        <w:t xml:space="preserve"> и проверка дали в него има </w:t>
-      </w:r>
-      <w:r>
-        <w:rPr>
-          <w:lang w:val="en-US"/>
-        </w:rPr>
-        <w:t xml:space="preserve">kid. </w:t>
-      </w:r>
-      <w:r>
-        <w:t xml:space="preserve">Ако това е вярно, то от </w:t>
-      </w:r>
-      <w:r>
-        <w:t>стойността</w:t>
-      </w:r>
-      <w:r>
-        <w:t xml:space="preserve"> на ключа се опитва да се подразбере за какво се използва: ако е число или </w:t>
-      </w:r>
-      <w:r>
-        <w:rPr>
-          <w:lang w:val="en-US"/>
-        </w:rPr>
-        <w:t>GUID</w:t>
-      </w:r>
-      <w:r>
-        <w:t xml:space="preserve"> вероятно идентификатор в базата, който дава тайната за подписа, ако е някакъв вид път е възможно тайната да се съхранява във файл на системата.</w:t>
-      </w:r>
-    </w:p>
-    <w:p>
-      <w:r>
-        <w:t xml:space="preserve">Пример за заглавна част на </w:t>
-      </w:r>
-      <w:proofErr w:type="spellStart"/>
-      <w:r>
-        <w:t>токъна</w:t>
-      </w:r>
-      <w:proofErr w:type="spellEnd"/>
-      <w:r>
-        <w:t xml:space="preserve">, която би подсказала за вземане на тайната от файл:  </w:t>
-      </w:r>
-    </w:p>
-    <w:p>
-      <w:r>
-        <w:t>{</w:t>
-      </w:r>
-    </w:p>
-    <w:p>
-      <w:r>
-        <w:t xml:space="preserve">  "</w:t>
-      </w:r>
-      <w:proofErr w:type="spellStart"/>
-      <w:r>
-        <w:t>alg</w:t>
-      </w:r>
-      <w:proofErr w:type="spellEnd"/>
-      <w:r>
-        <w:t>": "HS256",</w:t>
-      </w:r>
-    </w:p>
-    <w:p>
-      <w:r>
-        <w:t xml:space="preserve">  "</w:t>
-      </w:r>
-      <w:proofErr w:type="spellStart"/>
-      <w:r>
-        <w:t>typ</w:t>
-      </w:r>
-      <w:proofErr w:type="spellEnd"/>
-      <w:r>
-        <w:t>": "JWT",</w:t>
-      </w:r>
-    </w:p>
-    <w:p>
-      <w:r>
-        <w:t xml:space="preserve">  "</w:t>
-      </w:r>
-      <w:proofErr w:type="spellStart"/>
-      <w:r>
-        <w:t>kid</w:t>
-      </w:r>
-      <w:proofErr w:type="spellEnd"/>
-      <w:r>
-        <w:t>": ./</w:t>
-      </w:r>
-      <w:proofErr w:type="spellStart"/>
-      <w:proofErr w:type="gramStart"/>
-      <w:r>
-        <w:rPr>
-          <w:lang w:val="en-US"/>
-        </w:rPr>
-        <w:t>secretKey</w:t>
-      </w:r>
-      <w:proofErr w:type="spellEnd"/>
-      <w:r>
-        <w:t xml:space="preserve"> "</w:t>
-      </w:r>
-      <w:proofErr w:type="gramEnd"/>
-    </w:p>
-    <w:p>
-      <w:r>
-        <w:t>}.</w:t>
-      </w:r>
-    </w:p>
-    <w:p>
-      <w:r>
-        <w:t xml:space="preserve">Знаейки това, то много лесно е възможно да се пробва изпълнението на код в терминала като </w:t>
-      </w:r>
-      <w:r>
-        <w:rPr>
-          <w:lang w:val="en-US"/>
-        </w:rPr>
-        <w:t xml:space="preserve">kid </w:t>
-      </w:r>
-      <w:r>
         <w:t xml:space="preserve">стойността се замени с нещо от вида: </w:t>
       </w:r>
       <w:r>
@@ -4457,15 +4494,22 @@
         </w:rPr>
       </w:pPr>
       <w:r>
-        <w:t xml:space="preserve">Друг вариант е ако се използва път до файл, да се </w:t>
-      </w:r>
-      <w:proofErr w:type="spellStart"/>
-      <w:r>
-        <w:t>навигира</w:t>
-      </w:r>
-      <w:proofErr w:type="spellEnd"/>
-      <w:r>
-        <w:t xml:space="preserve"> до някой системен файл, който е със съдържание, което е ясно за хакера, по този начин е възможно да се направи заявка с тайна, която отговаря на съдържанието на файла и така да се замени подписа. Пример</w:t>
+        <w:t>Друг вариант</w:t>
+      </w:r>
+      <w:r>
+        <w:t xml:space="preserve"> е ако се използва път до файл (системен)</w:t>
+      </w:r>
+      <w:r>
+        <w:t xml:space="preserve">, който е със съдържание, което е ясно за </w:t>
+      </w:r>
+      <w:r>
+        <w:t>недоброжелателя</w:t>
+      </w:r>
+      <w:r>
+        <w:t>, по този начин е възможно да се направи заявка с тайна, която отговаря на съдържанието на файла и така да се замени подписа. Пример</w:t>
+      </w:r>
+      <w:r>
+        <w:t>:</w:t>
       </w:r>
     </w:p>
     <w:p>
@@ -4724,164 +4768,135 @@
     </w:p>
     <w:p>
       <w:r>
-        <w:t>И нищо смислено за подписа:</w:t>
-      </w:r>
-    </w:p>
-    <w:p>
-      <w:r>
+        <w:t>И нищо смислено за подписа: DRt,o5kɁ\C</w:t>
+      </w:r>
+      <w:r>
+        <w:tab/>
+      </w:r>
+    </w:p>
+    <w:p>
+      <w:r>
+        <w:t xml:space="preserve">Забелязва се че </w:t>
+      </w:r>
+      <w:r>
+        <w:rPr>
+          <w:lang w:val="en-US"/>
+        </w:rPr>
+        <w:t xml:space="preserve">kid </w:t>
+      </w:r>
+      <w:r>
+        <w:t>участва и при това е число, вероятно индекс в база данни, който да даде тайната, с която да се декриптира и валидира подписа.</w:t>
+      </w:r>
+    </w:p>
+    <w:p>
+      <w:pPr>
+        <w:rPr>
+          <w:lang w:val="en-US"/>
+        </w:rPr>
+      </w:pPr>
+      <w:r>
+        <w:t xml:space="preserve">За да получим нужния достъп се изисква </w:t>
+      </w:r>
+      <w:proofErr w:type="spellStart"/>
+      <w:r>
+        <w:rPr>
+          <w:lang w:val="en-US"/>
+        </w:rPr>
+        <w:t>is_admin</w:t>
+      </w:r>
+      <w:proofErr w:type="spellEnd"/>
+      <w:r>
+        <w:t xml:space="preserve"> да стане </w:t>
+      </w:r>
+      <w:r>
+        <w:rPr>
+          <w:lang w:val="en-US"/>
+        </w:rPr>
+        <w:t xml:space="preserve">true </w:t>
+      </w:r>
+      <w:r>
+        <w:t xml:space="preserve">и заявката да бъде верифицирана. За целта първо се подправя тялото да съдържа </w:t>
+      </w:r>
+      <w:proofErr w:type="spellStart"/>
+      <w:r>
+        <w:rPr>
+          <w:lang w:val="en-US"/>
+        </w:rPr>
+        <w:t>is_admin</w:t>
+      </w:r>
+      <w:proofErr w:type="spellEnd"/>
+      <w:r>
+        <w:rPr>
+          <w:lang w:val="en-US"/>
+        </w:rPr>
+        <w:t xml:space="preserve">: true </w:t>
+      </w:r>
+      <w:r>
+        <w:t>и да се замести с тайна която е измислена от нас – например нека тайната е</w:t>
+      </w:r>
+      <w:r>
+        <w:rPr>
+          <w:lang w:val="en-US"/>
+        </w:rPr>
+        <w:t xml:space="preserve"> THERE_IS_NO_SECRET_FOR_ME.</w:t>
+      </w:r>
+    </w:p>
+    <w:p>
+      <w:r>
+        <w:t xml:space="preserve">За целта </w:t>
+      </w:r>
+      <w:r>
+        <w:rPr>
+          <w:lang w:val="en-US"/>
+        </w:rPr>
+        <w:t xml:space="preserve">kid </w:t>
+      </w:r>
+      <w:r>
+        <w:t xml:space="preserve">трябва да </w:t>
+      </w:r>
+      <w:r>
+        <w:t>замени</w:t>
+      </w:r>
+      <w:r>
+        <w:t xml:space="preserve"> това от базата, което ще стане с </w:t>
+      </w:r>
+      <w:proofErr w:type="spellStart"/>
+      <w:r>
+        <w:rPr>
+          <w:lang w:val="en-US"/>
+        </w:rPr>
+        <w:t>sql</w:t>
+      </w:r>
+      <w:proofErr w:type="spellEnd"/>
+      <w:r>
+        <w:rPr>
+          <w:lang w:val="en-US"/>
+        </w:rPr>
         <w:t xml:space="preserve"> </w:t>
       </w:r>
       <w:r>
-        <w:t/>
-      </w:r>
-      <w:proofErr w:type="spellStart"/>
-      <w:r>
-        <w:t>DRt</w:t>
-      </w:r>
-      <w:proofErr w:type="spellEnd"/>
-      <w:r>
-        <w:t/>
+        <w:t>инжекция</w:t>
+      </w:r>
+      <w:r>
+        <w:t xml:space="preserve"> както следва:</w:t>
+      </w:r>
+    </w:p>
+    <w:p>
+      <w:pPr>
+        <w:rPr>
+          <w:lang w:val="en-US"/>
+        </w:rPr>
+      </w:pPr>
+      <w:r>
+        <w:rPr>
+          <w:lang w:val="en-US"/>
+        </w:rPr>
+        <w:t>999 UNION SELECT ‘THERE_IS_NO_SECRET_FOR_ME’</w:t>
       </w:r>
     </w:p>
     <w:p>
       <w:r>
         <w:lastRenderedPageBreak/>
-        <w:t>,o5</w:t>
-      </w:r>
-      <w:r>
-        <w:t>k</w:t>
-      </w:r>
-    </w:p>
-    <w:p>
-      <w:r>
-        <w:t>Ɂ\C</w:t>
-      </w:r>
-      <w:r>
-        <w:tab/>
-      </w:r>
-    </w:p>
-    <w:p>
-      <w:r>
-        <w:t xml:space="preserve">Забелязва се че </w:t>
-      </w:r>
-      <w:r>
-        <w:rPr>
-          <w:lang w:val="en-US"/>
-        </w:rPr>
-        <w:t xml:space="preserve">kid </w:t>
-      </w:r>
-      <w:r>
-        <w:t>участва и при това е число, вероятно индекс в база данни, който да даде тайната, с която да се декриптира и валидира подписа.</w:t>
-      </w:r>
-    </w:p>
-    <w:p>
-      <w:pPr>
-        <w:rPr>
-          <w:lang w:val="en-US"/>
-        </w:rPr>
-      </w:pPr>
-      <w:r>
-        <w:t xml:space="preserve">За да получим нужния достъп се изисква </w:t>
-      </w:r>
-      <w:proofErr w:type="spellStart"/>
-      <w:r>
-        <w:rPr>
-          <w:lang w:val="en-US"/>
-        </w:rPr>
-        <w:t>is_admin</w:t>
-      </w:r>
-      <w:proofErr w:type="spellEnd"/>
-      <w:r>
-        <w:t xml:space="preserve"> да стане </w:t>
-      </w:r>
-      <w:r>
-        <w:rPr>
-          <w:lang w:val="en-US"/>
-        </w:rPr>
-        <w:t xml:space="preserve">true </w:t>
-      </w:r>
-      <w:r>
-        <w:t xml:space="preserve">и заявката да бъде верифицирана. За целта първо се подправя тялото да съдържа </w:t>
-      </w:r>
-      <w:proofErr w:type="spellStart"/>
-      <w:r>
-        <w:rPr>
-          <w:lang w:val="en-US"/>
-        </w:rPr>
-        <w:t>is_admin</w:t>
-      </w:r>
-      <w:proofErr w:type="spellEnd"/>
-      <w:r>
-        <w:rPr>
-          <w:lang w:val="en-US"/>
-        </w:rPr>
-        <w:t xml:space="preserve">: true </w:t>
-      </w:r>
-      <w:r>
-        <w:t>и да се замести с тайна която е измислена от нас – например нека тайната е</w:t>
-      </w:r>
-      <w:r>
-        <w:rPr>
-          <w:lang w:val="en-US"/>
-        </w:rPr>
-        <w:t xml:space="preserve"> THERE_IS_NO_SECRET_FOR_ME.</w:t>
-      </w:r>
-    </w:p>
-    <w:p>
-      <w:r>
-        <w:t xml:space="preserve">За целта </w:t>
-      </w:r>
-      <w:r>
-        <w:rPr>
-          <w:lang w:val="en-US"/>
-        </w:rPr>
-        <w:t xml:space="preserve">kid </w:t>
-      </w:r>
-      <w:r>
-        <w:t xml:space="preserve">трябва да </w:t>
-      </w:r>
-      <w:r>
-        <w:t>замени</w:t>
-      </w:r>
-      <w:r>
-        <w:t xml:space="preserve"> това от базата, което ще стане с </w:t>
-      </w:r>
-      <w:proofErr w:type="spellStart"/>
-      <w:r>
-        <w:rPr>
-          <w:lang w:val="en-US"/>
-        </w:rPr>
-        <w:t>sql</w:t>
-      </w:r>
-      <w:proofErr w:type="spellEnd"/>
-      <w:r>
-        <w:rPr>
-          <w:lang w:val="en-US"/>
-        </w:rPr>
-        <w:t xml:space="preserve"> </w:t>
-      </w:r>
-      <w:r>
-        <w:t>инжекция</w:t>
-      </w:r>
-      <w:r>
-        <w:t xml:space="preserve"> както следва:</w:t>
-      </w:r>
-    </w:p>
-    <w:p>
-      <w:pPr>
-        <w:rPr>
-          <w:lang w:val="en-US"/>
-        </w:rPr>
-      </w:pPr>
-      <w:r>
-        <w:rPr>
-          <w:lang w:val="en-US"/>
-        </w:rPr>
-        <w:t>999 UNION SELECT ‘THERE_IS_NO_SECRET_FOR_ME’</w:t>
-      </w:r>
-    </w:p>
-    <w:p>
-      <w:r>
         <w:t>Ако случайно се окаже, че съществува ключ с идентификатор 999 се повтаря заявката докато не се намери несъществуващ в базата ключ.</w:t>
       </w:r>
     </w:p>
@@ -4911,6 +4926,7 @@
     <w:p>
       <w:pPr>
         <w:keepNext/>
+        <w:jc w:val="center"/>
       </w:pPr>
       <w:r>
         <w:rPr>
@@ -4920,7 +4936,8 @@
       </w:r>
       <w:r>
         <w:rPr>
-          <w:lang w:val="en-US"/>
+          <w:noProof/>
+          <w:lang w:eastAsia="bg-BG"/>
         </w:rPr>
         <w:drawing>
           <wp:inline distT="0" distB="0" distL="0" distR="0" wp14:anchorId="61509821" wp14:editId="0840B2D1">
@@ -4970,106 +4987,100 @@
       <w:r>
         <w:t xml:space="preserve">Фигура </w:t>
       </w:r>
-      <w:r>
-        <w:fldChar w:fldCharType="begin"/>
-      </w:r>
-      <w:r>
-        <w:instrText xml:space="preserve"> SEQ Фигура \* ARABIC </w:instrText>
-      </w:r>
-      <w:r>
-        <w:fldChar w:fldCharType="separate"/>
-      </w:r>
+      <w:fldSimple w:instr=" SEQ Фигура \* ARABIC ">
+        <w:r>
+          <w:rPr>
+            <w:noProof/>
+          </w:rPr>
+          <w:t>3</w:t>
+        </w:r>
+      </w:fldSimple>
+      <w:r>
+        <w:rPr>
+          <w:lang w:val="en-US"/>
+        </w:rPr>
+        <w:t xml:space="preserve"> </w:t>
+      </w:r>
+      <w:r>
+        <w:t xml:space="preserve">кодиране на злонамерен </w:t>
+      </w:r>
+      <w:proofErr w:type="spellStart"/>
+      <w:r>
+        <w:t>токън</w:t>
+      </w:r>
+      <w:proofErr w:type="spellEnd"/>
+      <w:r>
+        <w:t xml:space="preserve"> </w:t>
+      </w:r>
+      <w:r>
+        <w:rPr>
+          <w:vertAlign w:val="superscript"/>
+          <w:lang w:val="en-US"/>
+        </w:rPr>
+        <w:t>[1]</w:t>
+      </w:r>
+    </w:p>
+    <w:p>
+      <w:r>
+        <w:t xml:space="preserve">С ново генерирания </w:t>
+      </w:r>
+      <w:proofErr w:type="spellStart"/>
+      <w:r>
+        <w:t>токън</w:t>
+      </w:r>
+      <w:proofErr w:type="spellEnd"/>
+      <w:r>
+        <w:t>, вече може да се достъпи ограничения ресурс</w:t>
+      </w:r>
+      <w:r>
+        <w:rPr>
+          <w:lang w:val="en-US"/>
+        </w:rPr>
+        <w:t xml:space="preserve">. </w:t>
+      </w:r>
+      <w:r>
+        <w:t xml:space="preserve">Върнат резултат с </w:t>
+      </w:r>
+      <w:r>
+        <w:t xml:space="preserve">оригиналния върнат от сървъра </w:t>
+      </w:r>
+      <w:proofErr w:type="spellStart"/>
+      <w:r>
+        <w:t>токън</w:t>
+      </w:r>
+      <w:proofErr w:type="spellEnd"/>
+      <w:r>
+        <w:t xml:space="preserve"> може да се види на фигура 4. На фигура 5 може да се види как сървърът използва дадената от </w:t>
+      </w:r>
+      <w:r>
+        <w:rPr>
+          <w:lang w:val="en-US"/>
+        </w:rPr>
+        <w:t xml:space="preserve">SQL </w:t>
+      </w:r>
+      <w:r>
+        <w:t xml:space="preserve">инжекцията тайна </w:t>
+      </w:r>
+      <w:r>
+        <w:rPr>
+          <w:lang w:val="en-US"/>
+        </w:rPr>
+        <w:t>THERE_IS_NO_SECRET_FOR_ME</w:t>
+      </w:r>
+      <w:r>
+        <w:t xml:space="preserve"> и съответно се връща резултат от дадения ресурс.</w:t>
+      </w:r>
+    </w:p>
+    <w:p>
+      <w:pPr>
+        <w:keepNext/>
+        <w:jc w:val="center"/>
+      </w:pPr>
       <w:r>
         <w:rPr>
           <w:noProof/>
-        </w:rPr>
-        <w:t>3</w:t>
-      </w:r>
-      <w:r>
-        <w:fldChar w:fldCharType="end"/>
-      </w:r>
-      <w:r>
-        <w:rPr>
-          <w:lang w:val="en-US"/>
-        </w:rPr>
-        <w:t xml:space="preserve"> </w:t>
-      </w:r>
-      <w:r>
-        <w:t xml:space="preserve">кодиране на злонамерен </w:t>
-      </w:r>
-      <w:proofErr w:type="spellStart"/>
-      <w:r>
-        <w:t>токън</w:t>
-      </w:r>
-      <w:proofErr w:type="spellEnd"/>
-      <w:r>
-        <w:t xml:space="preserve"> </w:t>
-      </w:r>
-      <w:r>
-        <w:rPr>
-          <w:vertAlign w:val="superscript"/>
-          <w:lang w:val="en-US"/>
-        </w:rPr>
-        <w:t>[1]</w:t>
-      </w:r>
-    </w:p>
-    <w:p>
-      <w:r>
-        <w:t xml:space="preserve">С ново генерирания </w:t>
-      </w:r>
-      <w:proofErr w:type="spellStart"/>
-      <w:r>
-        <w:t>токън</w:t>
-      </w:r>
-      <w:proofErr w:type="spellEnd"/>
-      <w:r>
-        <w:t>, вече може да се достъпи ограничения ресурс</w:t>
-      </w:r>
-      <w:r>
-        <w:rPr>
-          <w:lang w:val="en-US"/>
-        </w:rPr>
-        <w:t xml:space="preserve">. </w:t>
-      </w:r>
-      <w:r>
-        <w:t xml:space="preserve">Върнат резултат с </w:t>
-      </w:r>
-      <w:r>
-        <w:t xml:space="preserve">оригиналния върнат от сървъра </w:t>
-      </w:r>
-      <w:proofErr w:type="spellStart"/>
-      <w:r>
-        <w:t>токън</w:t>
-      </w:r>
-      <w:proofErr w:type="spellEnd"/>
-      <w:r>
-        <w:t xml:space="preserve"> може да се види на фигура 4. На фигура 5 може да се види как сървърът използва дадената от </w:t>
-      </w:r>
-      <w:r>
-        <w:rPr>
-          <w:lang w:val="en-US"/>
-        </w:rPr>
-        <w:t xml:space="preserve">SQL </w:t>
-      </w:r>
-      <w:r>
-        <w:t xml:space="preserve">инжекцията тайна </w:t>
-      </w:r>
-      <w:r>
-        <w:rPr>
-          <w:lang w:val="en-US"/>
-        </w:rPr>
-        <w:t>THERE_IS_NO_SECRET_FOR_ME</w:t>
-      </w:r>
-      <w:r>
-        <w:t xml:space="preserve"> и съответно се връща резултат от дадения ресурс.</w:t>
-      </w:r>
-    </w:p>
-    <w:p>
-      <w:pPr>
-        <w:keepNext/>
-      </w:pPr>
-      <w:r>
-        <w:lastRenderedPageBreak/>
+          <w:lang w:eastAsia="bg-BG"/>
+        </w:rPr>
         <w:drawing>
           <wp:inline distT="0" distB="0" distL="0" distR="0" wp14:anchorId="106E192C" wp14:editId="3D7E9A09">
             <wp:extent cx="5760720" cy="2697480"/>
@@ -5125,48 +5136,44 @@
       <w:r>
         <w:t xml:space="preserve">Фигура </w:t>
       </w:r>
-      <w:r>
-        <w:fldChar w:fldCharType="begin"/>
-      </w:r>
-      <w:r>
-        <w:instrText xml:space="preserve"> SEQ Фигура \* ARABIC </w:instrText>
-      </w:r>
-      <w:r>
-        <w:fldChar w:fldCharType="separate"/>
-      </w:r>
+      <w:fldSimple w:instr=" SEQ Фигура \* ARABIC ">
+        <w:r>
+          <w:rPr>
+            <w:noProof/>
+          </w:rPr>
+          <w:t>4</w:t>
+        </w:r>
+      </w:fldSimple>
+      <w:r>
+        <w:t xml:space="preserve"> резултат с оригиналния </w:t>
+      </w:r>
+      <w:proofErr w:type="spellStart"/>
+      <w:r>
+        <w:t>токън</w:t>
+      </w:r>
+      <w:proofErr w:type="spellEnd"/>
+      <w:r>
+        <w:t>, който няма права за дадения ресурс</w:t>
+      </w:r>
+      <w:r>
+        <w:rPr>
+          <w:vertAlign w:val="superscript"/>
+          <w:lang w:val="en-US"/>
+        </w:rPr>
+        <w:t>[6]</w:t>
+      </w:r>
+    </w:p>
+    <w:p>
+      <w:pPr>
+        <w:keepNext/>
+        <w:jc w:val="center"/>
+      </w:pPr>
       <w:r>
         <w:rPr>
           <w:noProof/>
-        </w:rPr>
-        <w:t>4</w:t>
-      </w:r>
-      <w:r>
-        <w:fldChar w:fldCharType="end"/>
-      </w:r>
-      <w:r>
-        <w:t xml:space="preserve"> резултат с оригиналния </w:t>
-      </w:r>
-      <w:proofErr w:type="spellStart"/>
-      <w:r>
-        <w:t>токън</w:t>
-      </w:r>
-      <w:proofErr w:type="spellEnd"/>
-      <w:r>
-        <w:t>, който няма права за дадения ресурс</w:t>
-      </w:r>
-      <w:r>
-        <w:rPr>
-          <w:vertAlign w:val="superscript"/>
-          <w:lang w:val="en-US"/>
-        </w:rPr>
-        <w:t>[6]</w:t>
-      </w:r>
-    </w:p>
-    <w:p>
-      <w:pPr>
-        <w:keepNext/>
-      </w:pPr>
-      <w:r>
+          <w:lang w:eastAsia="bg-BG"/>
+        </w:rPr>
+        <w:lastRenderedPageBreak/>
         <w:drawing>
           <wp:inline distT="0" distB="0" distL="0" distR="0" wp14:anchorId="5017656C" wp14:editId="35FEF868">
             <wp:extent cx="5760720" cy="2819400"/>
@@ -5222,24 +5229,14 @@
       <w:r>
         <w:t xml:space="preserve">Фигура </w:t>
       </w:r>
-      <w:r>
-        <w:fldChar w:fldCharType="begin"/>
-      </w:r>
-      <w:r>
-        <w:instrText xml:space="preserve"> SEQ Фигура \* ARABIC </w:instrText>
-      </w:r>
-      <w:r>
-        <w:fldChar w:fldCharType="separate"/>
-      </w:r>
-      <w:r>
-        <w:rPr>
-          <w:noProof/>
-        </w:rPr>
-        <w:t>5</w:t>
-      </w:r>
-      <w:r>
-        <w:fldChar w:fldCharType="end"/>
-      </w:r>
+      <w:fldSimple w:instr=" SEQ Фигура \* ARABIC ">
+        <w:r>
+          <w:rPr>
+            <w:noProof/>
+          </w:rPr>
+          <w:t>5</w:t>
+        </w:r>
+      </w:fldSimple>
       <w:r>
         <w:rPr>
           <w:lang w:val="en-US"/>
@@ -5264,7 +5261,13 @@
     </w:p>
     <w:p>
       <w:r>
-        <w:t>Подхода за защита от този вид атаки е същия като при всички атаки обвързани с инжекции. Трябва</w:t>
+        <w:t>Подход</w:t>
+      </w:r>
+      <w:r>
+        <w:t>ът</w:t>
+      </w:r>
+      <w:r>
+        <w:t xml:space="preserve"> за защита от този вид атаки е същия като при всички атаки обвързани с инжекции. Трябва</w:t>
       </w:r>
       <w:r>
         <w:t xml:space="preserve"> стойностите на </w:t>
@@ -6273,7 +6276,7 @@
           <w:lang w:val="en-US"/>
         </w:rPr>
       </w:pPr>
-      <w:bookmarkStart w:id="13" w:name="_Toc99814160"/>
+      <w:bookmarkStart w:id="14" w:name="_Toc99814160"/>
       <w:r>
         <w:t xml:space="preserve">Атаки използващи </w:t>
       </w:r>
@@ -6284,7 +6287,7 @@
         </w:rPr>
         <w:t>jku</w:t>
       </w:r>
-      <w:bookmarkEnd w:id="13"/>
+      <w:bookmarkEnd w:id="14"/>
       <w:proofErr w:type="spellEnd"/>
     </w:p>
     <w:p>
@@ -6416,6 +6419,7 @@
     </w:p>
     <w:p>
       <w:r>
+        <w:lastRenderedPageBreak/>
         <w:t>{</w:t>
       </w:r>
     </w:p>
@@ -6579,7 +6583,6 @@
           <w:noProof/>
           <w:lang w:eastAsia="bg-BG"/>
         </w:rPr>
-        <w:lastRenderedPageBreak/>
         <w:drawing>
           <wp:inline distT="0" distB="0" distL="0" distR="0">
             <wp:extent cx="4619625" cy="4348679"/>
@@ -6640,24 +6643,14 @@
       <w:r>
         <w:t xml:space="preserve">Фигура </w:t>
       </w:r>
-      <w:r>
-        <w:fldChar w:fldCharType="begin"/>
-      </w:r>
-      <w:r>
-        <w:instrText xml:space="preserve"> SEQ Фигура \* ARABIC </w:instrText>
-      </w:r>
-      <w:r>
-        <w:fldChar w:fldCharType="separate"/>
-      </w:r>
-      <w:r>
-        <w:rPr>
-          <w:noProof/>
-        </w:rPr>
-        <w:t>6</w:t>
-      </w:r>
-      <w:r>
-        <w:fldChar w:fldCharType="end"/>
-      </w:r>
+      <w:fldSimple w:instr=" SEQ Фигура \* ARABIC ">
+        <w:r>
+          <w:rPr>
+            <w:noProof/>
+          </w:rPr>
+          <w:t>6</w:t>
+        </w:r>
+      </w:fldSimple>
       <w:r>
         <w:rPr>
           <w:lang w:val="en-US"/>
@@ -6704,7 +6697,13 @@
       </w:r>
       <w:proofErr w:type="spellEnd"/>
       <w:r>
-        <w:t xml:space="preserve"> на имената, да се забранят препращания</w:t>
+        <w:t xml:space="preserve"> на имената</w:t>
+      </w:r>
+      <w:r>
+        <w:t xml:space="preserve"> и</w:t>
+      </w:r>
+      <w:r>
+        <w:t xml:space="preserve"> да се забранят препращания</w:t>
       </w:r>
       <w:r>
         <w:rPr>
@@ -6745,105 +6744,92 @@
           <w:vertAlign w:val="superscript"/>
           <w:lang w:val="en-US"/>
         </w:rPr>
-        <w:t>[</w:t>
-      </w:r>
-      <w:r>
+        <w:t>[3]</w:t>
+      </w:r>
+    </w:p>
+    <w:p>
+      <w:pPr>
+        <w:pStyle w:val="Heading1"/>
+      </w:pPr>
+      <w:bookmarkStart w:id="15" w:name="_Toc99814161"/>
+      <w:r>
+        <w:lastRenderedPageBreak/>
+        <w:t>Заключение</w:t>
+      </w:r>
+      <w:bookmarkEnd w:id="15"/>
+    </w:p>
+    <w:p>
+      <w:pPr>
         <w:rPr>
           <w:vertAlign w:val="superscript"/>
           <w:lang w:val="en-US"/>
         </w:rPr>
-        <w:t>3</w:t>
+      </w:pPr>
+      <w:r>
+        <w:rPr>
+          <w:lang w:val="en-US"/>
+        </w:rPr>
+        <w:t>JSON Web Token</w:t>
+      </w:r>
+      <w:r>
+        <w:t>-</w:t>
+      </w:r>
+      <w:proofErr w:type="spellStart"/>
+      <w:r>
+        <w:t>ите</w:t>
+      </w:r>
+      <w:proofErr w:type="spellEnd"/>
+      <w:r>
+        <w:t xml:space="preserve"> предлагат сигурен начин за проверка на самоличността и ограничаване на достъпа до ресурси. Като цяло проблемите, които се срещат са лесно </w:t>
+      </w:r>
+      <w:proofErr w:type="spellStart"/>
+      <w:r>
+        <w:t>отстраними</w:t>
+      </w:r>
+      <w:proofErr w:type="spellEnd"/>
+      <w:r>
+        <w:t xml:space="preserve"> и при правилната имплементация и експлоатация на този стандарт се гарантира висока надеждност</w:t>
+      </w:r>
+      <w:r>
+        <w:t>.</w:t>
+      </w:r>
+      <w:r>
+        <w:t xml:space="preserve"> Разбира се винаги трябва да се валидира сигурността на направеното приложение с инструменти като </w:t>
+      </w:r>
+      <w:proofErr w:type="spellStart"/>
+      <w:r>
+        <w:rPr>
+          <w:lang w:val="en-US"/>
+        </w:rPr>
+        <w:t>jwt_tool</w:t>
+      </w:r>
+      <w:proofErr w:type="spellEnd"/>
+      <w:r>
+        <w:rPr>
+          <w:lang w:val="en-US"/>
+        </w:rPr>
+        <w:t xml:space="preserve"> </w:t>
+      </w:r>
+      <w:r>
+        <w:t>и други.</w:t>
       </w:r>
       <w:r>
         <w:rPr>
           <w:vertAlign w:val="superscript"/>
           <w:lang w:val="en-US"/>
         </w:rPr>
-        <w:t>]</w:t>
+        <w:t>[5]</w:t>
       </w:r>
     </w:p>
     <w:p>
       <w:pPr>
         <w:pStyle w:val="Heading1"/>
       </w:pPr>
-      <w:bookmarkStart w:id="14" w:name="_Toc99814161"/>
-      <w:r>
-        <w:t>Заключение</w:t>
-      </w:r>
-      <w:bookmarkEnd w:id="14"/>
-    </w:p>
-    <w:p>
-      <w:pPr>
-        <w:rPr>
-          <w:vertAlign w:val="superscript"/>
-          <w:lang w:val="en-US"/>
-        </w:rPr>
-      </w:pPr>
-      <w:r>
-        <w:rPr>
-          <w:lang w:val="en-US"/>
-        </w:rPr>
-        <w:t>JSON Web Token</w:t>
-      </w:r>
-      <w:r>
-        <w:t>-</w:t>
-      </w:r>
-      <w:proofErr w:type="spellStart"/>
-      <w:r>
-        <w:t>ите</w:t>
-      </w:r>
-      <w:proofErr w:type="spellEnd"/>
-      <w:r>
-        <w:t xml:space="preserve"> предлагат сигурен начин за проверка на самоличността и ограничаване на достъпа до ресурси. Като цяло проблемите, които се срещат са лесно </w:t>
-      </w:r>
-      <w:proofErr w:type="spellStart"/>
-      <w:r>
-        <w:t>отстраними</w:t>
-      </w:r>
-      <w:proofErr w:type="spellEnd"/>
-      <w:r>
-        <w:t xml:space="preserve"> и при правилната имплементация и експлоатация на този стандарт се гарантира висока надеждност</w:t>
-      </w:r>
-      <w:r>
-        <w:t>.</w:t>
-      </w:r>
-      <w:r>
-        <w:t xml:space="preserve"> Разбира се винаги трябва да се валидира сигурността на направеното приложение с инструменти като </w:t>
-      </w:r>
-      <w:proofErr w:type="spellStart"/>
-      <w:r>
-        <w:rPr>
-          <w:lang w:val="en-US"/>
-        </w:rPr>
-        <w:t>jwt_tool</w:t>
-      </w:r>
-      <w:proofErr w:type="spellEnd"/>
-      <w:r>
-        <w:rPr>
-          <w:lang w:val="en-US"/>
-        </w:rPr>
-        <w:t xml:space="preserve"> </w:t>
-      </w:r>
-      <w:r>
-        <w:t>и други.</w:t>
-      </w:r>
-      <w:r>
-        <w:rPr>
-          <w:vertAlign w:val="superscript"/>
-          <w:lang w:val="en-US"/>
-        </w:rPr>
-        <w:t>[5]</w:t>
-      </w:r>
-    </w:p>
-    <w:p>
-      <w:pPr>
-        <w:pStyle w:val="Heading1"/>
-      </w:pPr>
-      <w:bookmarkStart w:id="15" w:name="_Toc99814162"/>
+      <w:bookmarkStart w:id="16" w:name="_Toc99814162"/>
       <w:r>
         <w:t>Демонстрация</w:t>
       </w:r>
-      <w:bookmarkEnd w:id="15"/>
+      <w:bookmarkEnd w:id="16"/>
     </w:p>
     <w:p>
       <w:pPr>
@@ -6944,16 +6930,37 @@
       </w:r>
       <w:proofErr w:type="spellStart"/>
       <w:r>
-        <w:t>депендънсите</w:t>
-      </w:r>
-      <w:proofErr w:type="spellEnd"/>
-      <w:r>
-        <w:t xml:space="preserve"> се пуска следната команда от главната директория на проекта</w:t>
-      </w:r>
-      <w:bookmarkStart w:id="16" w:name="_GoBack"/>
-      <w:bookmarkEnd w:id="16"/>
-      <w:r>
-        <w:t>:</w:t>
+        <w:t>депендънсит</w:t>
+      </w:r>
+      <w:r>
+        <w:t>а</w:t>
+      </w:r>
+      <w:proofErr w:type="spellEnd"/>
+      <w:r>
+        <w:t xml:space="preserve"> </w:t>
+      </w:r>
+      <w:r>
+        <w:t xml:space="preserve">е нужен пакетния мениджър </w:t>
+      </w:r>
+      <w:proofErr w:type="spellStart"/>
+      <w:r>
+        <w:rPr>
+          <w:lang w:val="en-US"/>
+        </w:rPr>
+        <w:t>conda</w:t>
+      </w:r>
+      <w:proofErr w:type="spellEnd"/>
+      <w:r>
+        <w:rPr>
+          <w:lang w:val="en-US"/>
+        </w:rPr>
+        <w:t xml:space="preserve">. </w:t>
+      </w:r>
+      <w:r>
+        <w:t xml:space="preserve">Ако е наличен </w:t>
+      </w:r>
+      <w:r>
+        <w:t>се пуска следната команда от главната директория на проекта:</w:t>
       </w:r>
     </w:p>
     <w:p>
@@ -7100,7 +7107,6 @@
         <w:rPr>
           <w:lang w:val="en-US"/>
         </w:rPr>
-        <w:lastRenderedPageBreak/>
         <w:t>python</w:t>
       </w:r>
       <w:proofErr w:type="gramEnd"/>
@@ -7135,11 +7141,6 @@
       </w:r>
     </w:p>
     <w:p>
-      <w:pPr>
-        <w:rPr>
-          <w:lang w:val="en-US"/>
-        </w:rPr>
-      </w:pPr>
       <w:proofErr w:type="gramStart"/>
       <w:r>
         <w:rPr>
@@ -7154,6 +7155,61 @@
         </w:rPr>
         <w:t xml:space="preserve"> app.py kid</w:t>
       </w:r>
+      <w:r>
+        <w:t>,</w:t>
+      </w:r>
+    </w:p>
+    <w:p>
+      <w:r>
+        <w:t xml:space="preserve">За да се пусне проекта така, че да има възможност за </w:t>
+      </w:r>
+      <w:r>
+        <w:rPr>
+          <w:lang w:val="en-US"/>
+        </w:rPr>
+        <w:t xml:space="preserve">JKU </w:t>
+      </w:r>
+      <w:r>
+        <w:t>атака</w:t>
+      </w:r>
+      <w:r>
+        <w:rPr>
+          <w:lang w:val="en-US"/>
+        </w:rPr>
+        <w:t xml:space="preserve"> </w:t>
+      </w:r>
+      <w:r>
+        <w:t>се пуска с:</w:t>
+      </w:r>
+    </w:p>
+    <w:p>
+      <w:pPr>
+        <w:rPr>
+          <w:lang w:val="en-US"/>
+        </w:rPr>
+      </w:pPr>
+      <w:proofErr w:type="gramStart"/>
+      <w:r>
+        <w:rPr>
+          <w:lang w:val="en-US"/>
+        </w:rPr>
+        <w:t>python</w:t>
+      </w:r>
+      <w:proofErr w:type="gramEnd"/>
+      <w:r>
+        <w:rPr>
+          <w:lang w:val="en-US"/>
+        </w:rPr>
+        <w:t xml:space="preserve"> app.py </w:t>
+      </w:r>
+      <w:proofErr w:type="spellStart"/>
+      <w:r>
+        <w:rPr>
+          <w:lang w:val="en-US"/>
+        </w:rPr>
+        <w:t>jku</w:t>
+      </w:r>
+      <w:proofErr w:type="spellEnd"/>
     </w:p>
     <w:p>
       <w:pPr>
@@ -8358,9 +8414,10 @@
     <w:uiPriority w:val="35"/>
     <w:unhideWhenUsed/>
     <w:qFormat/>
-    <w:rsid w:val="00C62C1F"/>
+    <w:rsid w:val="002F4EAF"/>
     <w:pPr>
       <w:spacing w:after="200" w:line="240" w:lineRule="auto"/>
+      <w:jc w:val="center"/>
     </w:pPr>
     <w:rPr>
       <w:i/>

</xml_diff>